<commit_message>
updated preprint and supplementary materials to replace all word equation alphas with unicode characters
</commit_message>
<xml_diff>
--- a/communication/AMPPS submission/supplementary materials.docx
+++ b/communication/AMPPS submission/supplementary materials.docx
@@ -3369,27 +3369,23 @@
     </w:p>
     <w:p>
       <w:r>
-        <w:t xml:space="preserve">An exploratory Beta regression was fit to the observed distribution of binned </w:t>
-      </w:r>
-      <m:oMath>
-        <m:r>
-          <w:rPr>
-            <w:rFonts w:ascii="Cambria Math" w:hAnsi="Cambria Math"/>
-          </w:rPr>
-          <m:t>α</m:t>
-        </m:r>
-      </m:oMath>
-      <w:r>
-        <w:t xml:space="preserve"> values, with binned </w:t>
-      </w:r>
-      <m:oMath>
-        <m:r>
-          <w:rPr>
-            <w:rFonts w:ascii="Cambria Math" w:hAnsi="Cambria Math"/>
-          </w:rPr>
-          <m:t>α</m:t>
-        </m:r>
-      </m:oMath>
+        <w:t>An exploratory Beta regression was fit to the observed distribution of binned</w:t>
+      </w:r>
+      <w:r>
+        <w:t xml:space="preserve"> </w:t>
+      </w:r>
+      <w:r>
+        <w:t>α</w:t>
+      </w:r>
+      <w:r>
+        <w:t xml:space="preserve"> </w:t>
+      </w:r>
+      <w:r>
+        <w:t xml:space="preserve">values, with binned </w:t>
+      </w:r>
+      <w:r>
+        <w:t>α</w:t>
+      </w:r>
       <w:r>
         <w:t>s as the dependent variable and intercepts for the location (</w:t>
       </w:r>
@@ -3500,20 +3496,20 @@
         <w:rPr>
           <w:lang w:val="en-US"/>
         </w:rPr>
-        <w:t xml:space="preserve">Observed counts of </w:t>
-      </w:r>
-      <m:oMath>
-        <m:r>
-          <m:rPr>
-            <m:sty m:val="bi"/>
-          </m:rPr>
-          <w:rPr>
-            <w:rFonts w:ascii="Cambria Math" w:hAnsi="Cambria Math"/>
-            <w:lang w:val="en-US"/>
-          </w:rPr>
-          <m:t>α</m:t>
-        </m:r>
-      </m:oMath>
+        <w:t>Observed counts of</w:t>
+      </w:r>
+      <w:r>
+        <w:rPr>
+          <w:lang w:val="en-US"/>
+        </w:rPr>
+        <w:t xml:space="preserve"> </w:t>
+      </w:r>
+      <w:r>
+        <w:rPr>
+          <w:lang w:val="en-US"/>
+        </w:rPr>
+        <w:t>α</w:t>
+      </w:r>
       <w:r>
         <w:rPr>
           <w:lang w:val="en-US"/>
@@ -3640,18 +3636,19 @@
     </w:p>
     <w:p>
       <w:r>
-        <w:t xml:space="preserve">The test of the first hypothesis found a 14% excess of </w:t>
-      </w:r>
-      <m:oMath>
-        <m:r>
-          <w:rPr>
-            <w:rFonts w:ascii="Cambria Math" w:hAnsi="Cambria Math"/>
-          </w:rPr>
-          <m:t>α</m:t>
-        </m:r>
-      </m:oMath>
-      <w:r>
-        <w:t xml:space="preserve"> values of .70, </w:t>
+        <w:t>The test of the first hypothesis found a 14% excess of</w:t>
+      </w:r>
+      <w:r>
+        <w:t xml:space="preserve"> </w:t>
+      </w:r>
+      <w:r>
+        <w:t>α</w:t>
+      </w:r>
+      <w:r>
+        <w:t xml:space="preserve"> </w:t>
+      </w:r>
+      <w:r>
+        <w:t xml:space="preserve">values of .70, </w:t>
       </w:r>
       <w:r>
         <w:rPr>
@@ -3687,18 +3684,19 @@
         <w:t>p</w:t>
       </w:r>
       <w:r>
-        <w:t xml:space="preserve"> = .00007, with an excess at .80 = 3%, excess at .90 = 1%. We therefore rejected the null hypothesis that there was no evidence of no excesses of </w:t>
-      </w:r>
-      <m:oMath>
-        <m:r>
-          <w:rPr>
-            <w:rFonts w:ascii="Cambria Math" w:hAnsi="Cambria Math"/>
-          </w:rPr>
-          <m:t>α</m:t>
-        </m:r>
-      </m:oMath>
-      <w:r>
-        <w:t xml:space="preserve"> values at common rule-of-thumb thresholds.</w:t>
+        <w:t xml:space="preserve"> = .00007, with an excess at .80 = 3%, excess at .90 = 1%. We therefore rejected the null hypothesis that there was no evidence of no excesses of</w:t>
+      </w:r>
+      <w:r>
+        <w:t xml:space="preserve"> </w:t>
+      </w:r>
+      <w:r>
+        <w:t>α</w:t>
+      </w:r>
+      <w:r>
+        <w:t xml:space="preserve"> </w:t>
+      </w:r>
+      <w:r>
+        <w:t>values at common rule-of-thumb thresholds.</w:t>
       </w:r>
       <w:bookmarkStart w:id="3" w:name="_w9szeog9riob" w:colFirst="0" w:colLast="0"/>
       <w:bookmarkEnd w:id="3"/>
@@ -3737,25 +3735,28 @@
         <w:rPr>
           <w:lang w:val="en-US"/>
         </w:rPr>
-        <w:t xml:space="preserve">Observed counts of </w:t>
-      </w:r>
-      <m:oMath>
-        <m:r>
-          <m:rPr>
-            <m:sty m:val="bi"/>
-          </m:rPr>
-          <w:rPr>
-            <w:rFonts w:ascii="Cambria Math" w:hAnsi="Cambria Math"/>
-            <w:lang w:val="en-US"/>
-          </w:rPr>
-          <m:t>α</m:t>
-        </m:r>
-      </m:oMath>
+        <w:t>Observed counts of</w:t>
+      </w:r>
+      <w:r>
+        <w:t xml:space="preserve"> </w:t>
+      </w:r>
       <w:r>
         <w:rPr>
           <w:lang w:val="en-US"/>
         </w:rPr>
-        <w:t xml:space="preserve"> values with kernel smoothing (upper panel) and residuals (lower panel) in the I/O dataset</w:t>
+        <w:t>α</w:t>
+      </w:r>
+      <w:r>
+        <w:rPr>
+          <w:lang w:val="en-US"/>
+        </w:rPr>
+        <w:t xml:space="preserve"> </w:t>
+      </w:r>
+      <w:r>
+        <w:rPr>
+          <w:lang w:val="en-US"/>
+        </w:rPr>
+        <w:t>values with kernel smoothing (upper panel) and residuals (lower panel) in the I/O dataset</w:t>
       </w:r>
       <w:r>
         <w:rPr>
@@ -3835,7 +3836,7 @@
         <w:t>3</w:t>
       </w:r>
       <w:r>
-        <w:t>S. Frequency of use of constructs in the I/O dataset.</w:t>
+        <w:t>S. Frequency of use of constructs in the I/O dataset</w:t>
       </w:r>
     </w:p>
     <w:p>
@@ -3936,18 +3937,27 @@
         </m:r>
       </m:oMath>
       <w:r>
-        <w:t xml:space="preserve"> values observed in Figure 1 is roughly approximate to their true distribution, there are likely to be more observations of </w:t>
-      </w:r>
-      <m:oMath>
-        <m:r>
-          <w:rPr>
-            <w:rFonts w:ascii="Cambria Math" w:hAnsi="Cambria Math"/>
-          </w:rPr>
-          <m:t>α</m:t>
-        </m:r>
-      </m:oMath>
-      <w:r>
-        <w:t xml:space="preserve"> = .78 than .77 even in the absence of any distortions. Nonetheless, given the conceptual analogy between excesses of barely-significant </w:t>
+        <w:t xml:space="preserve"> values observed in Figure 1 is roughly approximate to their true distribution, there are likely to be more observations of</w:t>
+      </w:r>
+      <w:r>
+        <w:t xml:space="preserve"> </w:t>
+      </w:r>
+      <w:r>
+        <w:t>α</w:t>
+      </w:r>
+      <w:r>
+        <w:t xml:space="preserve"> </w:t>
+      </w:r>
+      <w:r>
+        <w:t xml:space="preserve">= .78 </w:t>
+      </w:r>
+      <w:proofErr w:type="spellStart"/>
+      <w:r>
+        <w:t>than</w:t>
+      </w:r>
+      <w:proofErr w:type="spellEnd"/>
+      <w:r>
+        <w:t xml:space="preserve"> .77 even in the absence of any distortions. Nonetheless, given the conceptual analogy between excesses of barely-significant </w:t>
       </w:r>
       <w:r>
         <w:rPr>
@@ -3956,7 +3966,19 @@
         <w:t>p</w:t>
       </w:r>
       <w:r>
-        <w:t xml:space="preserve"> values and barely reliable α values, it is useful to include caliper tests as a robustness test given that they were employed in studies examining the distribution of </w:t>
+        <w:t xml:space="preserve"> values and barely reliable</w:t>
+      </w:r>
+      <w:r>
+        <w:t xml:space="preserve"> </w:t>
+      </w:r>
+      <w:r>
+        <w:t>α</w:t>
+      </w:r>
+      <w:r>
+        <w:t xml:space="preserve"> </w:t>
+      </w:r>
+      <w:r>
+        <w:t xml:space="preserve">values, it is useful to include caliper tests as a robustness test given that they were employed in studies examining the distribution of </w:t>
       </w:r>
       <w:r>
         <w:rPr>
@@ -3983,34 +4005,36 @@
         <w:fldChar w:fldCharType="end"/>
       </w:r>
       <w:r>
-        <w:t xml:space="preserve">. Caliper tests were not preregistered and were therefore exploratory. We employed a caliper width of one bin (i.e., </w:t>
-      </w:r>
-      <m:oMath>
-        <m:r>
-          <w:rPr>
-            <w:rFonts w:ascii="Cambria Math" w:hAnsi="Cambria Math"/>
-          </w:rPr>
-          <m:t>α</m:t>
-        </m:r>
-      </m:oMath>
-      <w:r>
-        <w:t xml:space="preserve"> = .01) and therefore compare counts between each bin and the preceding bin (i.e., .69 vs. .70, .79 vs. .80, and .89 vs. .90). Caliper ratios were calculated for each comparison in each dataset (i.e., counts of .70 divided by counts of .69). See Figure 2S for a visual illustration of how the kernel smoothing and caliper tests differ. </w:t>
+        <w:t>. Caliper tests were not preregistered and were therefore exploratory. We employed a caliper width of one bin (i.e.,</w:t>
+      </w:r>
+      <w:r>
+        <w:t xml:space="preserve"> </w:t>
+      </w:r>
+      <w:r>
+        <w:t>α</w:t>
+      </w:r>
+      <w:r>
+        <w:t xml:space="preserve"> </w:t>
+      </w:r>
+      <w:r>
+        <w:t xml:space="preserve">= .01) and therefore compare counts between each bin and the preceding bin (i.e., .69 vs. .70, .79 vs. .80, and .89 vs. .90). Caliper ratios were calculated for each comparison in each dataset (i.e., counts of .70 divided by counts of .69). See Figure 2S for a visual illustration of how the kernel smoothing and caliper tests differ. </w:t>
       </w:r>
     </w:p>
     <w:p>
       <w:r>
-        <w:t xml:space="preserve">In the psychology dataset, the caliper ratio for the </w:t>
-      </w:r>
-      <m:oMath>
-        <m:r>
-          <w:rPr>
-            <w:rFonts w:ascii="Cambria Math" w:hAnsi="Cambria Math"/>
-          </w:rPr>
-          <m:t>α</m:t>
-        </m:r>
-      </m:oMath>
-      <w:r>
-        <w:t xml:space="preserve"> = .70 threshold 1.</w:t>
+        <w:t>In the psychology dataset, the caliper ratio for the</w:t>
+      </w:r>
+      <w:r>
+        <w:t xml:space="preserve"> </w:t>
+      </w:r>
+      <w:r>
+        <w:t>α</w:t>
+      </w:r>
+      <w:r>
+        <w:t xml:space="preserve"> </w:t>
+      </w:r>
+      <w:r>
+        <w:t>= .70 threshold 1.</w:t>
       </w:r>
       <w:r>
         <w:t>71</w:t>
@@ -4030,14 +4054,9 @@
       <w:r>
         <w:t xml:space="preserve"> </w:t>
       </w:r>
-      <m:oMath>
-        <m:r>
-          <w:rPr>
-            <w:rFonts w:ascii="Cambria Math" w:hAnsi="Cambria Math"/>
-          </w:rPr>
-          <m:t>α</m:t>
-        </m:r>
-      </m:oMath>
+      <w:r>
+        <w:t>α</w:t>
+      </w:r>
       <w:r>
         <w:t xml:space="preserve"> </w:t>
       </w:r>
@@ -4048,27 +4067,26 @@
         <w:t>than</w:t>
       </w:r>
       <w:r>
-        <w:t xml:space="preserve"> .69. This larger over abundance relative to the kernel density approach can be attributed to the fact that the caliper tests also take the under-abundance of </w:t>
-      </w:r>
-      <m:oMath>
-        <m:r>
-          <w:rPr>
-            <w:rFonts w:ascii="Cambria Math" w:hAnsi="Cambria Math"/>
-          </w:rPr>
-          <m:t>α</m:t>
-        </m:r>
-      </m:oMath>
-      <w:r>
-        <w:t xml:space="preserve"> values in the pre-threshold bins (e.g., .69) as well as the over-abundance of values in the threshold bins (e.g., .70). Ratios for the other two thresholds were less extreme (</w:t>
-      </w:r>
-      <m:oMath>
-        <m:r>
-          <w:rPr>
-            <w:rFonts w:ascii="Cambria Math" w:hAnsi="Cambria Math"/>
-          </w:rPr>
-          <m:t>α</m:t>
-        </m:r>
-      </m:oMath>
+        <w:t xml:space="preserve"> .69. This larger over abundance relative to the kernel density approach can be attributed to the fact that the caliper tests also take the under-abundance of</w:t>
+      </w:r>
+      <w:r>
+        <w:t xml:space="preserve"> </w:t>
+      </w:r>
+      <w:r>
+        <w:t>α</w:t>
+      </w:r>
+      <w:r>
+        <w:t xml:space="preserve"> </w:t>
+      </w:r>
+      <w:r>
+        <w:t xml:space="preserve">values in the pre-threshold bins (e.g., .69) as well as the over-abundance of values in the threshold bins (e.g., .70). Ratios for the other two thresholds were less extreme </w:t>
+      </w:r>
+      <w:r>
+        <w:t>(</w:t>
+      </w:r>
+      <w:r>
+        <w:t>α</w:t>
+      </w:r>
       <w:r>
         <w:t xml:space="preserve"> = .80: ratio = 1.</w:t>
       </w:r>
@@ -4076,50 +4094,53 @@
         <w:t>16</w:t>
       </w:r>
       <w:r>
-        <w:t xml:space="preserve">; </w:t>
-      </w:r>
-      <m:oMath>
-        <m:r>
-          <w:rPr>
-            <w:rFonts w:ascii="Cambria Math" w:hAnsi="Cambria Math"/>
-          </w:rPr>
-          <m:t>α</m:t>
-        </m:r>
-      </m:oMath>
-      <w:r>
-        <w:t xml:space="preserve"> = .90: ratio = 1.0</w:t>
+        <w:t>;</w:t>
+      </w:r>
+      <w:r>
+        <w:t xml:space="preserve"> </w:t>
+      </w:r>
+      <w:r>
+        <w:t>α</w:t>
+      </w:r>
+      <w:r>
+        <w:t xml:space="preserve"> </w:t>
+      </w:r>
+      <w:r>
+        <w:t>= .90: ratio = 1.0</w:t>
       </w:r>
       <w:r>
         <w:t>2</w:t>
       </w:r>
       <w:r>
-        <w:t xml:space="preserve">). See Figure 3S. Rather than compare these ratios against a null hypothesis of zero (due to the above distributional considerations), we instead then calculated a ratio for every bin and its preceding bin between </w:t>
-      </w:r>
-      <m:oMath>
-        <m:r>
-          <w:rPr>
-            <w:rFonts w:ascii="Cambria Math" w:hAnsi="Cambria Math"/>
-          </w:rPr>
-          <m:t>α</m:t>
-        </m:r>
-      </m:oMath>
-      <w:r>
-        <w:t xml:space="preserve"> = .50 and .99. In order to test whether the caliper ratios at the thresholds were larger than other ratios, we then applied permutation tests to compare the threshold ratios against all non-threshold ratios. </w:t>
+        <w:t>). See Figure 3S. Rather than compare these ratios against a null hypothesis of zero (due to the above distributional considerations), we instead then calculated a ratio for every bin and its preceding bin between</w:t>
+      </w:r>
+      <w:r>
+        <w:t xml:space="preserve"> </w:t>
+      </w:r>
+      <w:r>
+        <w:t>α</w:t>
+      </w:r>
+      <w:r>
+        <w:t xml:space="preserve"> </w:t>
+      </w:r>
+      <w:r>
+        <w:t xml:space="preserve">= .50 and .99. In order to test whether the caliper ratios at the thresholds were larger than other ratios, we then applied permutation tests to compare the threshold ratios against all non-threshold ratios. </w:t>
       </w:r>
       <w:r>
         <w:lastRenderedPageBreak/>
-        <w:t xml:space="preserve">Results demonstrated that the </w:t>
-      </w:r>
-      <m:oMath>
-        <m:r>
-          <w:rPr>
-            <w:rFonts w:ascii="Cambria Math" w:hAnsi="Cambria Math"/>
-          </w:rPr>
-          <m:t>α</m:t>
-        </m:r>
-      </m:oMath>
-      <w:r>
-        <w:t xml:space="preserve"> = .70 caliper ratio was larger than the other ratios, </w:t>
+        <w:t>Results demonstrated that the</w:t>
+      </w:r>
+      <w:r>
+        <w:t xml:space="preserve"> </w:t>
+      </w:r>
+      <w:r>
+        <w:t>α</w:t>
+      </w:r>
+      <w:r>
+        <w:t xml:space="preserve"> </w:t>
+      </w:r>
+      <w:r>
+        <w:t xml:space="preserve">= .70 caliper ratio was larger than the other ratios, </w:t>
       </w:r>
       <w:r>
         <w:rPr>
@@ -4176,51 +4197,55 @@
     </w:p>
     <w:p>
       <w:r>
-        <w:t>This pattern of results also generalized to the I/O dataset for two of the thresholds (</w:t>
-      </w:r>
-      <m:oMath>
-        <m:r>
-          <w:rPr>
-            <w:rFonts w:ascii="Cambria Math" w:hAnsi="Cambria Math"/>
-          </w:rPr>
-          <m:t>α</m:t>
-        </m:r>
-      </m:oMath>
-      <w:r>
-        <w:t xml:space="preserve"> = .70: ratio 1.64; </w:t>
-      </w:r>
-      <m:oMath>
-        <m:r>
-          <w:rPr>
-            <w:rFonts w:ascii="Cambria Math" w:hAnsi="Cambria Math"/>
-          </w:rPr>
-          <m:t>α</m:t>
-        </m:r>
-      </m:oMath>
-      <w:r>
-        <w:t xml:space="preserve"> = .80: ratio = 1.13; </w:t>
-      </w:r>
-      <m:oMath>
-        <m:r>
-          <w:rPr>
-            <w:rFonts w:ascii="Cambria Math" w:hAnsi="Cambria Math"/>
-          </w:rPr>
-          <m:t>α</m:t>
-        </m:r>
-      </m:oMath>
-      <w:r>
-        <w:t xml:space="preserve"> = .90: ratio = 0.96). See Figure 4S. The </w:t>
-      </w:r>
-      <m:oMath>
-        <m:r>
-          <w:rPr>
-            <w:rFonts w:ascii="Cambria Math" w:hAnsi="Cambria Math"/>
-          </w:rPr>
-          <m:t>α</m:t>
-        </m:r>
-      </m:oMath>
-      <w:r>
-        <w:t xml:space="preserve"> = .70 caliper ratio was again found to be larger than the other ratios, </w:t>
+        <w:t xml:space="preserve">This pattern of results also generalized to the I/O dataset for two of the thresholds </w:t>
+      </w:r>
+      <w:r>
+        <w:t>(</w:t>
+      </w:r>
+      <w:r>
+        <w:t>α</w:t>
+      </w:r>
+      <w:r>
+        <w:t xml:space="preserve"> </w:t>
+      </w:r>
+      <w:r>
+        <w:t>= .70: ratio 1.64;</w:t>
+      </w:r>
+      <w:r>
+        <w:t xml:space="preserve"> </w:t>
+      </w:r>
+      <w:r>
+        <w:t>α</w:t>
+      </w:r>
+      <w:r>
+        <w:t xml:space="preserve"> </w:t>
+      </w:r>
+      <w:r>
+        <w:t>= .80: ratio = 1.13;</w:t>
+      </w:r>
+      <w:r>
+        <w:t xml:space="preserve"> </w:t>
+      </w:r>
+      <w:r>
+        <w:t>α</w:t>
+      </w:r>
+      <w:r>
+        <w:t xml:space="preserve"> </w:t>
+      </w:r>
+      <w:r>
+        <w:t>= .90: ratio = 0.96). See Figure 4S. The</w:t>
+      </w:r>
+      <w:r>
+        <w:t xml:space="preserve"> </w:t>
+      </w:r>
+      <w:r>
+        <w:t>α</w:t>
+      </w:r>
+      <w:r>
+        <w:t xml:space="preserve"> </w:t>
+      </w:r>
+      <w:r>
+        <w:t xml:space="preserve">= .70 caliper ratio was again found to be larger than the other ratios, </w:t>
       </w:r>
       <w:r>
         <w:rPr>
@@ -4256,29 +4281,31 @@
         <w:t>p</w:t>
       </w:r>
       <w:r>
-        <w:t xml:space="preserve"> = .092. The pattern of excesses at </w:t>
-      </w:r>
-      <m:oMath>
-        <m:r>
-          <w:rPr>
-            <w:rFonts w:ascii="Cambria Math" w:hAnsi="Cambria Math"/>
-          </w:rPr>
-          <m:t>α</m:t>
-        </m:r>
-      </m:oMath>
-      <w:r>
-        <w:t xml:space="preserve"> = .70 were therefore robust to the choice of analytic method. The collective excesses at all three thresholds were not robust in the I/O dataset. This may be because of large ratios observed at other round values of </w:t>
-      </w:r>
-      <m:oMath>
-        <m:r>
-          <w:rPr>
-            <w:rFonts w:ascii="Cambria Math" w:hAnsi="Cambria Math"/>
-          </w:rPr>
-          <m:t>α</m:t>
-        </m:r>
-      </m:oMath>
-      <w:r>
-        <w:t xml:space="preserve"> which may have also been used as thresholds, but which we did not attempt to analyze (i.e., at .50 and .60; see Figure 4S).</w:t>
+        <w:t xml:space="preserve"> = .092. The pattern of excesses at</w:t>
+      </w:r>
+      <w:r>
+        <w:t xml:space="preserve"> </w:t>
+      </w:r>
+      <w:r>
+        <w:t>α</w:t>
+      </w:r>
+      <w:r>
+        <w:t xml:space="preserve"> </w:t>
+      </w:r>
+      <w:r>
+        <w:t>= .70 were therefore robust to the choice of analytic method. The collective excesses at all three thresholds were not robust in the I/O dataset. This may be because of large ratios observed at other round values of</w:t>
+      </w:r>
+      <w:r>
+        <w:t xml:space="preserve"> </w:t>
+      </w:r>
+      <w:r>
+        <w:t>α</w:t>
+      </w:r>
+      <w:r>
+        <w:t xml:space="preserve"> </w:t>
+      </w:r>
+      <w:r>
+        <w:t>which may have also been used as thresholds, but which we did not attempt to analyze (i.e., at .50 and .60; see Figure 4S).</w:t>
       </w:r>
     </w:p>
     <w:p/>
@@ -4306,7 +4333,7 @@
         <w:t>4</w:t>
       </w:r>
       <w:r>
-        <w:t>S. Comparison between the kernel smoothing and caliper test methods in the psychology dataset.</w:t>
+        <w:t>S. Comparison between the kernel smoothing and caliper test methods in the psychology dataset</w:t>
       </w:r>
     </w:p>
     <w:p>
@@ -4390,7 +4417,7 @@
         <w:t>5</w:t>
       </w:r>
       <w:r>
-        <w:t>S. Caliper ratios for each bin and the preceding bin in the psychology dataset.</w:t>
+        <w:t>S. Caliper ratios for each bin and the preceding bin in the psychology dataset</w:t>
       </w:r>
     </w:p>
     <w:p>
@@ -4616,21 +4643,19 @@
       </w:pPr>
       <w:r>
         <w:lastRenderedPageBreak/>
-        <w:t xml:space="preserve">Table 3S. Standard errors associated with Cronbach’s </w:t>
-      </w:r>
-      <m:oMath>
-        <m:r>
-          <m:rPr>
-            <m:sty m:val="bi"/>
-          </m:rPr>
-          <w:rPr>
-            <w:rFonts w:ascii="Cambria Math" w:hAnsi="Cambria Math"/>
-          </w:rPr>
-          <m:t>α</m:t>
-        </m:r>
-      </m:oMath>
-      <w:r>
-        <w:t xml:space="preserve"> = .70 for different sample sizes and numbers of items.</w:t>
+        <w:t>Table 3S. Standard errors associated with Cronbach’s</w:t>
+      </w:r>
+      <w:r>
+        <w:t xml:space="preserve"> </w:t>
+      </w:r>
+      <w:r>
+        <w:t>α</w:t>
+      </w:r>
+      <w:r>
+        <w:t xml:space="preserve"> </w:t>
+      </w:r>
+      <w:r>
+        <w:t>= .70 for different sample sizes and numbers of items.</w:t>
       </w:r>
     </w:p>
     <w:tbl>
@@ -6722,25 +6747,28 @@
         <w:rPr>
           <w:lang w:val="en-US"/>
         </w:rPr>
-        <w:t xml:space="preserve"> Cronbach’s </w:t>
-      </w:r>
-      <m:oMath>
-        <m:r>
-          <m:rPr>
-            <m:sty m:val="bi"/>
-          </m:rPr>
-          <w:rPr>
-            <w:rFonts w:ascii="Cambria Math" w:hAnsi="Cambria Math"/>
-            <w:lang w:val="en-US"/>
-          </w:rPr>
-          <m:t>α</m:t>
-        </m:r>
-      </m:oMath>
+        <w:t xml:space="preserve"> Cronbach’s</w:t>
+      </w:r>
+      <w:r>
+        <w:t xml:space="preserve"> </w:t>
+      </w:r>
       <w:r>
         <w:rPr>
           <w:lang w:val="en-US"/>
         </w:rPr>
-        <w:t xml:space="preserve"> = .70 across </w:t>
+        <w:t>α</w:t>
+      </w:r>
+      <w:r>
+        <w:rPr>
+          <w:lang w:val="en-US"/>
+        </w:rPr>
+        <w:t xml:space="preserve"> </w:t>
+      </w:r>
+      <w:r>
+        <w:rPr>
+          <w:lang w:val="en-US"/>
+        </w:rPr>
+        <w:t xml:space="preserve">= .70 across </w:t>
       </w:r>
       <w:r>
         <w:rPr>
@@ -6797,29 +6825,31 @@
     </w:p>
     <w:p>
       <w:r>
-        <w:t xml:space="preserve">Cronbach’s </w:t>
-      </w:r>
-      <m:oMath>
-        <m:r>
-          <w:rPr>
-            <w:rFonts w:ascii="Cambria Math" w:hAnsi="Cambria Math"/>
-          </w:rPr>
-          <m:t>α</m:t>
-        </m:r>
-      </m:oMath>
-      <w:r>
-        <w:t xml:space="preserve">’s variance is a function of (a) the value of </w:t>
-      </w:r>
-      <m:oMath>
-        <m:r>
-          <w:rPr>
-            <w:rFonts w:ascii="Cambria Math" w:hAnsi="Cambria Math"/>
-          </w:rPr>
-          <m:t>α</m:t>
-        </m:r>
-      </m:oMath>
-      <w:r>
-        <w:t>, (b) the sample size (</w:t>
+        <w:t>Cronbach’s</w:t>
+      </w:r>
+      <w:r>
+        <w:t xml:space="preserve"> </w:t>
+      </w:r>
+      <w:r>
+        <w:t>α</w:t>
+      </w:r>
+      <w:r>
+        <w:t xml:space="preserve">’s </w:t>
+      </w:r>
+      <w:r>
+        <w:t>variance is a function of (a) the value of</w:t>
+      </w:r>
+      <w:r>
+        <w:t xml:space="preserve"> </w:t>
+      </w:r>
+      <w:r>
+        <w:t>α</w:t>
+      </w:r>
+      <w:r>
+        <w:t xml:space="preserve">, </w:t>
+      </w:r>
+      <w:r>
+        <w:t>(b) the sample size (</w:t>
       </w:r>
       <w:r>
         <w:rPr>
@@ -6855,40 +6885,43 @@
         <w:fldChar w:fldCharType="end"/>
       </w:r>
       <w:r>
-        <w:t xml:space="preserve">. In order to assess whether </w:t>
-      </w:r>
-      <m:oMath>
-        <m:r>
-          <w:rPr>
-            <w:rFonts w:ascii="Cambria Math" w:hAnsi="Cambria Math"/>
-          </w:rPr>
-          <m:t>α</m:t>
-        </m:r>
-      </m:oMath>
-      <w:r>
-        <w:t xml:space="preserve"> is sufficiently precisely estimated in common study designs that researchers could plausibly discriminate between scales whose population </w:t>
-      </w:r>
-      <m:oMath>
-        <m:r>
-          <w:rPr>
-            <w:rFonts w:ascii="Cambria Math" w:hAnsi="Cambria Math"/>
-          </w:rPr>
-          <m:t>α</m:t>
-        </m:r>
-      </m:oMath>
-      <w:r>
-        <w:t xml:space="preserve"> values were .69 versus .70, we calculated the standard error of </w:t>
-      </w:r>
-      <m:oMath>
-        <m:r>
-          <w:rPr>
-            <w:rFonts w:ascii="Cambria Math" w:hAnsi="Cambria Math"/>
-          </w:rPr>
-          <m:t>α</m:t>
-        </m:r>
-      </m:oMath>
-      <w:r>
-        <w:t xml:space="preserve"> = .70 for a range of sample sizes and numbers of items. As can be seen in the table, standard errors </w:t>
+        <w:t>. In order to assess whether</w:t>
+      </w:r>
+      <w:r>
+        <w:t xml:space="preserve"> </w:t>
+      </w:r>
+      <w:r>
+        <w:t>α</w:t>
+      </w:r>
+      <w:r>
+        <w:t xml:space="preserve"> </w:t>
+      </w:r>
+      <w:r>
+        <w:t>is sufficiently precisely estimated in common study designs that researchers could plausibly discriminate between scales whose population</w:t>
+      </w:r>
+      <w:r>
+        <w:t xml:space="preserve"> </w:t>
+      </w:r>
+      <w:r>
+        <w:t>α</w:t>
+      </w:r>
+      <w:r>
+        <w:t xml:space="preserve"> </w:t>
+      </w:r>
+      <w:r>
+        <w:t>values were .69 versus .70, we calculated the standard error of</w:t>
+      </w:r>
+      <w:r>
+        <w:t xml:space="preserve"> </w:t>
+      </w:r>
+      <w:r>
+        <w:t>α</w:t>
+      </w:r>
+      <w:r>
+        <w:t xml:space="preserve"> </w:t>
+      </w:r>
+      <w:r>
+        <w:t xml:space="preserve">= .70 for a range of sample sizes and numbers of items. As can be seen in the table, standard errors </w:t>
       </w:r>
       <m:oMath>
         <m:r>
@@ -6917,18 +6950,19 @@
         <w:t>k</w:t>
       </w:r>
       <w:r>
-        <w:t xml:space="preserve"> = 100). Differences in population reliabilities of just </w:t>
-      </w:r>
-      <m:oMath>
-        <m:r>
-          <w:rPr>
-            <w:rFonts w:ascii="Cambria Math" w:hAnsi="Cambria Math"/>
-          </w:rPr>
-          <m:t>α</m:t>
-        </m:r>
-      </m:oMath>
-      <w:r>
-        <w:t xml:space="preserve"> = .01 would not be detectable in typical study designs, and therefore researchers could not genuinely calibrate their decisions on differences this small.</w:t>
+        <w:t xml:space="preserve"> = 100). Differences in population reliabilities of just</w:t>
+      </w:r>
+      <w:r>
+        <w:t xml:space="preserve"> </w:t>
+      </w:r>
+      <w:r>
+        <w:t>α</w:t>
+      </w:r>
+      <w:r>
+        <w:t xml:space="preserve"> </w:t>
+      </w:r>
+      <w:r>
+        <w:t>= .01 would not be detectable in typical study designs, and therefore researchers could not genuinely calibrate their decisions on differences this small.</w:t>
       </w:r>
     </w:p>
     <w:p>
@@ -7753,6 +7787,7 @@
   <w:style w:type="character" w:default="1" w:styleId="DefaultParagraphFont">
     <w:name w:val="Default Paragraph Font"/>
     <w:uiPriority w:val="1"/>
+    <w:semiHidden/>
     <w:unhideWhenUsed/>
   </w:style>
   <w:style w:type="table" w:default="1" w:styleId="TableNormal">

</xml_diff>

<commit_message>
updated manuscript, preprint, supplementary materials for submission
</commit_message>
<xml_diff>
--- a/communication/AMPPS submission/supplementary materials.docx
+++ b/communication/AMPPS submission/supplementary materials.docx
@@ -98,6 +98,131 @@
     </w:p>
     <w:p>
       <w:pPr>
+        <w:ind w:firstLine="0"/>
+        <w:jc w:val="center"/>
+      </w:pPr>
+      <w:r>
+        <w:t xml:space="preserve">Ian Hussey, </w:t>
+      </w:r>
+      <w:proofErr w:type="spellStart"/>
+      <w:r>
+        <w:t>Taym</w:t>
+      </w:r>
+      <w:proofErr w:type="spellEnd"/>
+      <w:r>
+        <w:t xml:space="preserve"> </w:t>
+      </w:r>
+      <w:proofErr w:type="spellStart"/>
+      <w:r>
+        <w:t>Alsalti</w:t>
+      </w:r>
+      <w:proofErr w:type="spellEnd"/>
+      <w:r>
+        <w:t>, Frank Bosco, Malte Elson</w:t>
+      </w:r>
+      <w:r>
+        <w:rPr>
+          <w:sz w:val="28"/>
+          <w:szCs w:val="28"/>
+          <w:vertAlign w:val="superscript"/>
+        </w:rPr>
+        <w:t>*</w:t>
+      </w:r>
+      <w:r>
+        <w:t>, &amp; Ruben Arslan</w:t>
+      </w:r>
+      <w:bookmarkStart w:id="1" w:name="_fcyw5as3f2bk" w:colFirst="0" w:colLast="0"/>
+      <w:bookmarkStart w:id="2" w:name="_jmf2mllce39g" w:colFirst="0" w:colLast="0"/>
+      <w:bookmarkStart w:id="3" w:name="_8soehlze16ka" w:colFirst="0" w:colLast="0"/>
+      <w:bookmarkEnd w:id="1"/>
+      <w:bookmarkEnd w:id="2"/>
+      <w:bookmarkEnd w:id="3"/>
+      <w:r>
+        <w:rPr>
+          <w:sz w:val="28"/>
+          <w:szCs w:val="28"/>
+          <w:vertAlign w:val="superscript"/>
+        </w:rPr>
+        <w:t>*</w:t>
+      </w:r>
+    </w:p>
+    <w:p>
+      <w:pPr>
+        <w:ind w:firstLine="0"/>
+      </w:pPr>
+    </w:p>
+    <w:p>
+      <w:pPr>
+        <w:ind w:firstLine="0"/>
+      </w:pPr>
+    </w:p>
+    <w:p>
+      <w:pPr>
+        <w:ind w:firstLine="0"/>
+      </w:pPr>
+    </w:p>
+    <w:p>
+      <w:pPr>
+        <w:ind w:firstLine="0"/>
+      </w:pPr>
+    </w:p>
+    <w:p>
+      <w:pPr>
+        <w:ind w:firstLine="0"/>
+      </w:pPr>
+    </w:p>
+    <w:p>
+      <w:pPr>
+        <w:ind w:firstLine="0"/>
+      </w:pPr>
+    </w:p>
+    <w:p>
+      <w:pPr>
+        <w:ind w:firstLine="0"/>
+      </w:pPr>
+    </w:p>
+    <w:p>
+      <w:pPr>
+        <w:ind w:firstLine="0"/>
+      </w:pPr>
+    </w:p>
+    <w:p>
+      <w:pPr>
+        <w:ind w:firstLine="0"/>
+      </w:pPr>
+    </w:p>
+    <w:p>
+      <w:pPr>
+        <w:ind w:firstLine="0"/>
+      </w:pPr>
+    </w:p>
+    <w:p>
+      <w:pPr>
+        <w:spacing w:line="240" w:lineRule="auto"/>
+        <w:ind w:firstLine="0"/>
+        <w:rPr>
+          <w:lang w:val="en-US"/>
+        </w:rPr>
+      </w:pPr>
+      <w:r>
+        <w:rPr>
+          <w:sz w:val="28"/>
+          <w:szCs w:val="28"/>
+          <w:vertAlign w:val="superscript"/>
+        </w:rPr>
+        <w:t>*</w:t>
+      </w:r>
+      <w:r>
+        <w:rPr>
+          <w:lang w:val="en-US"/>
+        </w:rPr>
+        <w:t xml:space="preserve"> shared last authorship </w:t>
+      </w:r>
+      <w:bookmarkStart w:id="4" w:name="_krma0kbc8qtq" w:colFirst="0" w:colLast="0"/>
+      <w:bookmarkEnd w:id="4"/>
+    </w:p>
+    <w:p>
+      <w:pPr>
         <w:rPr>
           <w:b/>
         </w:rPr>
@@ -2452,8 +2577,8 @@
           <w:b/>
         </w:rPr>
       </w:pPr>
-      <w:bookmarkStart w:id="1" w:name="_dsybduy6jldo" w:colFirst="0" w:colLast="0"/>
-      <w:bookmarkEnd w:id="1"/>
+      <w:bookmarkStart w:id="5" w:name="_dsybduy6jldo" w:colFirst="0" w:colLast="0"/>
+      <w:bookmarkEnd w:id="5"/>
       <w:r>
         <w:br w:type="page"/>
       </w:r>
@@ -3346,8 +3471,8 @@
           <w:b/>
         </w:rPr>
       </w:pPr>
-      <w:bookmarkStart w:id="2" w:name="_lgxko1ssooi1" w:colFirst="0" w:colLast="0"/>
-      <w:bookmarkEnd w:id="2"/>
+      <w:bookmarkStart w:id="6" w:name="_lgxko1ssooi1" w:colFirst="0" w:colLast="0"/>
+      <w:bookmarkEnd w:id="6"/>
       <w:r>
         <w:br w:type="page"/>
       </w:r>
@@ -3372,13 +3497,7 @@
         <w:t>An exploratory Beta regression was fit to the observed distribution of binned</w:t>
       </w:r>
       <w:r>
-        <w:t xml:space="preserve"> </w:t>
-      </w:r>
-      <w:r>
-        <w:t>α</w:t>
-      </w:r>
-      <w:r>
-        <w:t xml:space="preserve"> </w:t>
+        <w:t xml:space="preserve"> α </w:t>
       </w:r>
       <w:r>
         <w:t xml:space="preserve">values, with binned </w:t>
@@ -3639,13 +3758,7 @@
         <w:t>The test of the first hypothesis found a 14% excess of</w:t>
       </w:r>
       <w:r>
-        <w:t xml:space="preserve"> </w:t>
-      </w:r>
-      <w:r>
-        <w:t>α</w:t>
-      </w:r>
-      <w:r>
-        <w:t xml:space="preserve"> </w:t>
+        <w:t xml:space="preserve"> α </w:t>
       </w:r>
       <w:r>
         <w:t xml:space="preserve">values of .70, </w:t>
@@ -3687,19 +3800,13 @@
         <w:t xml:space="preserve"> = .00007, with an excess at .80 = 3%, excess at .90 = 1%. We therefore rejected the null hypothesis that there was no evidence of no excesses of</w:t>
       </w:r>
       <w:r>
-        <w:t xml:space="preserve"> </w:t>
-      </w:r>
-      <w:r>
-        <w:t>α</w:t>
-      </w:r>
-      <w:r>
-        <w:t xml:space="preserve"> </w:t>
+        <w:t xml:space="preserve"> α </w:t>
       </w:r>
       <w:r>
         <w:t>values at common rule-of-thumb thresholds.</w:t>
       </w:r>
-      <w:bookmarkStart w:id="3" w:name="_w9szeog9riob" w:colFirst="0" w:colLast="0"/>
-      <w:bookmarkEnd w:id="3"/>
+      <w:bookmarkStart w:id="7" w:name="_w9szeog9riob" w:colFirst="0" w:colLast="0"/>
+      <w:bookmarkEnd w:id="7"/>
     </w:p>
     <w:p/>
     <w:p>
@@ -3708,8 +3815,8 @@
           <w:b/>
         </w:rPr>
       </w:pPr>
-      <w:bookmarkStart w:id="4" w:name="_sstaomonxlav" w:colFirst="0" w:colLast="0"/>
-      <w:bookmarkEnd w:id="4"/>
+      <w:bookmarkStart w:id="8" w:name="_sstaomonxlav" w:colFirst="0" w:colLast="0"/>
+      <w:bookmarkEnd w:id="8"/>
       <w:r>
         <w:br w:type="page"/>
       </w:r>
@@ -3744,13 +3851,7 @@
         <w:rPr>
           <w:lang w:val="en-US"/>
         </w:rPr>
-        <w:t>α</w:t>
-      </w:r>
-      <w:r>
-        <w:rPr>
-          <w:lang w:val="en-US"/>
-        </w:rPr>
-        <w:t xml:space="preserve"> </w:t>
+        <w:t xml:space="preserve">α </w:t>
       </w:r>
       <w:r>
         <w:rPr>
@@ -3843,8 +3944,8 @@
       <w:pPr>
         <w:ind w:firstLine="0"/>
       </w:pPr>
-      <w:bookmarkStart w:id="5" w:name="_nlfqiz712ibn" w:colFirst="0" w:colLast="0"/>
-      <w:bookmarkEnd w:id="5"/>
+      <w:bookmarkStart w:id="9" w:name="_nlfqiz712ibn" w:colFirst="0" w:colLast="0"/>
+      <w:bookmarkEnd w:id="9"/>
       <w:r>
         <w:rPr>
           <w:noProof/>
@@ -3903,8 +4004,8 @@
           <w:b/>
         </w:rPr>
       </w:pPr>
-      <w:bookmarkStart w:id="6" w:name="_jdvr7noi93e" w:colFirst="0" w:colLast="0"/>
-      <w:bookmarkEnd w:id="6"/>
+      <w:bookmarkStart w:id="10" w:name="_jdvr7noi93e" w:colFirst="0" w:colLast="0"/>
+      <w:bookmarkEnd w:id="10"/>
       <w:r>
         <w:br w:type="page"/>
       </w:r>
@@ -3940,13 +4041,7 @@
         <w:t xml:space="preserve"> values observed in Figure 1 is roughly approximate to their true distribution, there are likely to be more observations of</w:t>
       </w:r>
       <w:r>
-        <w:t xml:space="preserve"> </w:t>
-      </w:r>
-      <w:r>
-        <w:t>α</w:t>
-      </w:r>
-      <w:r>
-        <w:t xml:space="preserve"> </w:t>
+        <w:t xml:space="preserve"> α </w:t>
       </w:r>
       <w:r>
         <w:t xml:space="preserve">= .78 </w:t>
@@ -3969,13 +4064,7 @@
         <w:t xml:space="preserve"> values and barely reliable</w:t>
       </w:r>
       <w:r>
-        <w:t xml:space="preserve"> </w:t>
-      </w:r>
-      <w:r>
-        <w:t>α</w:t>
-      </w:r>
-      <w:r>
-        <w:t xml:space="preserve"> </w:t>
+        <w:t xml:space="preserve"> α </w:t>
       </w:r>
       <w:r>
         <w:t xml:space="preserve">values, it is useful to include caliper tests as a robustness test given that they were employed in studies examining the distribution of </w:t>
@@ -4008,13 +4097,7 @@
         <w:t>. Caliper tests were not preregistered and were therefore exploratory. We employed a caliper width of one bin (i.e.,</w:t>
       </w:r>
       <w:r>
-        <w:t xml:space="preserve"> </w:t>
-      </w:r>
-      <w:r>
-        <w:t>α</w:t>
-      </w:r>
-      <w:r>
-        <w:t xml:space="preserve"> </w:t>
+        <w:t xml:space="preserve"> α </w:t>
       </w:r>
       <w:r>
         <w:t xml:space="preserve">= .01) and therefore compare counts between each bin and the preceding bin (i.e., .69 vs. .70, .79 vs. .80, and .89 vs. .90). Caliper ratios were calculated for each comparison in each dataset (i.e., counts of .70 divided by counts of .69). See Figure 2S for a visual illustration of how the kernel smoothing and caliper tests differ. </w:t>
@@ -4025,69 +4108,51 @@
         <w:t>In the psychology dataset, the caliper ratio for the</w:t>
       </w:r>
       <w:r>
+        <w:t xml:space="preserve"> α </w:t>
+      </w:r>
+      <w:r>
+        <w:t>= .70 threshold 1.</w:t>
+      </w:r>
+      <w:r>
+        <w:t>71</w:t>
+      </w:r>
+      <w:r>
+        <w:t xml:space="preserve">. That is, </w:t>
+      </w:r>
+      <w:r>
+        <w:t>roughly 70%</w:t>
+      </w:r>
+      <w:r>
         <w:t xml:space="preserve"> </w:t>
       </w:r>
       <w:r>
+        <w:t>more</w:t>
+      </w:r>
+      <w:r>
+        <w:t xml:space="preserve"> α </w:t>
+      </w:r>
+      <w:r>
+        <w:t xml:space="preserve">values of .70 were observed </w:t>
+      </w:r>
+      <w:r>
+        <w:t>than</w:t>
+      </w:r>
+      <w:r>
+        <w:t xml:space="preserve"> .69. This larger over abundance relative to the kernel density approach can be attributed to the fact that the caliper tests also take the under-abundance of</w:t>
+      </w:r>
+      <w:r>
+        <w:t xml:space="preserve"> α </w:t>
+      </w:r>
+      <w:r>
+        <w:t xml:space="preserve">values in the pre-threshold bins (e.g., .69) as well as the over-abundance of values in the threshold bins (e.g., .70). Ratios for the other two thresholds were less extreme </w:t>
+      </w:r>
+      <w:r>
+        <w:t>(</w:t>
+      </w:r>
+      <w:r>
         <w:t>α</w:t>
       </w:r>
       <w:r>
-        <w:t xml:space="preserve"> </w:t>
-      </w:r>
-      <w:r>
-        <w:t>= .70 threshold 1.</w:t>
-      </w:r>
-      <w:r>
-        <w:t>71</w:t>
-      </w:r>
-      <w:r>
-        <w:t xml:space="preserve">. That is, </w:t>
-      </w:r>
-      <w:r>
-        <w:t>roughly 70%</w:t>
-      </w:r>
-      <w:r>
-        <w:t xml:space="preserve"> </w:t>
-      </w:r>
-      <w:r>
-        <w:t>more</w:t>
-      </w:r>
-      <w:r>
-        <w:t xml:space="preserve"> </w:t>
-      </w:r>
-      <w:r>
-        <w:t>α</w:t>
-      </w:r>
-      <w:r>
-        <w:t xml:space="preserve"> </w:t>
-      </w:r>
-      <w:r>
-        <w:t xml:space="preserve">values of .70 were observed </w:t>
-      </w:r>
-      <w:r>
-        <w:t>than</w:t>
-      </w:r>
-      <w:r>
-        <w:t xml:space="preserve"> .69. This larger over abundance relative to the kernel density approach can be attributed to the fact that the caliper tests also take the under-abundance of</w:t>
-      </w:r>
-      <w:r>
-        <w:t xml:space="preserve"> </w:t>
-      </w:r>
-      <w:r>
-        <w:t>α</w:t>
-      </w:r>
-      <w:r>
-        <w:t xml:space="preserve"> </w:t>
-      </w:r>
-      <w:r>
-        <w:t xml:space="preserve">values in the pre-threshold bins (e.g., .69) as well as the over-abundance of values in the threshold bins (e.g., .70). Ratios for the other two thresholds were less extreme </w:t>
-      </w:r>
-      <w:r>
-        <w:t>(</w:t>
-      </w:r>
-      <w:r>
-        <w:t>α</w:t>
-      </w:r>
-      <w:r>
         <w:t xml:space="preserve"> = .80: ratio = 1.</w:t>
       </w:r>
       <w:r>
@@ -4097,13 +4162,7 @@
         <w:t>;</w:t>
       </w:r>
       <w:r>
-        <w:t xml:space="preserve"> </w:t>
-      </w:r>
-      <w:r>
-        <w:t>α</w:t>
-      </w:r>
-      <w:r>
-        <w:t xml:space="preserve"> </w:t>
+        <w:t xml:space="preserve"> α </w:t>
       </w:r>
       <w:r>
         <w:t>= .90: ratio = 1.0</w:t>
@@ -4115,13 +4174,7 @@
         <w:t>). See Figure 3S. Rather than compare these ratios against a null hypothesis of zero (due to the above distributional considerations), we instead then calculated a ratio for every bin and its preceding bin between</w:t>
       </w:r>
       <w:r>
-        <w:t xml:space="preserve"> </w:t>
-      </w:r>
-      <w:r>
-        <w:t>α</w:t>
-      </w:r>
-      <w:r>
-        <w:t xml:space="preserve"> </w:t>
+        <w:t xml:space="preserve"> α </w:t>
       </w:r>
       <w:r>
         <w:t xml:space="preserve">= .50 and .99. In order to test whether the caliper ratios at the thresholds were larger than other ratios, we then applied permutation tests to compare the threshold ratios against all non-threshold ratios. </w:t>
@@ -4131,13 +4184,7 @@
         <w:t>Results demonstrated that the</w:t>
       </w:r>
       <w:r>
-        <w:t xml:space="preserve"> </w:t>
-      </w:r>
-      <w:r>
-        <w:t>α</w:t>
-      </w:r>
-      <w:r>
-        <w:t xml:space="preserve"> </w:t>
+        <w:t xml:space="preserve"> α </w:t>
       </w:r>
       <w:r>
         <w:t xml:space="preserve">= .70 caliper ratio was larger than the other ratios, </w:t>
@@ -4203,46 +4250,25 @@
         <w:t>(</w:t>
       </w:r>
       <w:r>
-        <w:t>α</w:t>
-      </w:r>
-      <w:r>
-        <w:t xml:space="preserve"> </w:t>
+        <w:t xml:space="preserve">α </w:t>
       </w:r>
       <w:r>
         <w:t>= .70: ratio 1.64;</w:t>
       </w:r>
       <w:r>
-        <w:t xml:space="preserve"> </w:t>
-      </w:r>
-      <w:r>
-        <w:t>α</w:t>
-      </w:r>
-      <w:r>
-        <w:t xml:space="preserve"> </w:t>
+        <w:t xml:space="preserve"> α </w:t>
       </w:r>
       <w:r>
         <w:t>= .80: ratio = 1.13;</w:t>
       </w:r>
       <w:r>
-        <w:t xml:space="preserve"> </w:t>
-      </w:r>
-      <w:r>
-        <w:t>α</w:t>
-      </w:r>
-      <w:r>
-        <w:t xml:space="preserve"> </w:t>
+        <w:t xml:space="preserve"> α </w:t>
       </w:r>
       <w:r>
         <w:t>= .90: ratio = 0.96). See Figure 4S. The</w:t>
       </w:r>
       <w:r>
-        <w:t xml:space="preserve"> </w:t>
-      </w:r>
-      <w:r>
-        <w:t>α</w:t>
-      </w:r>
-      <w:r>
-        <w:t xml:space="preserve"> </w:t>
+        <w:t xml:space="preserve"> α </w:t>
       </w:r>
       <w:r>
         <w:t xml:space="preserve">= .70 caliper ratio was again found to be larger than the other ratios, </w:t>
@@ -4284,25 +4310,13 @@
         <w:t xml:space="preserve"> = .092. The pattern of excesses at</w:t>
       </w:r>
       <w:r>
-        <w:t xml:space="preserve"> </w:t>
-      </w:r>
-      <w:r>
-        <w:t>α</w:t>
-      </w:r>
-      <w:r>
-        <w:t xml:space="preserve"> </w:t>
+        <w:t xml:space="preserve"> α </w:t>
       </w:r>
       <w:r>
         <w:t>= .70 were therefore robust to the choice of analytic method. The collective excesses at all three thresholds were not robust in the I/O dataset. This may be because of large ratios observed at other round values of</w:t>
       </w:r>
       <w:r>
-        <w:t xml:space="preserve"> </w:t>
-      </w:r>
-      <w:r>
-        <w:t>α</w:t>
-      </w:r>
-      <w:r>
-        <w:t xml:space="preserve"> </w:t>
+        <w:t xml:space="preserve"> α </w:t>
       </w:r>
       <w:r>
         <w:t>which may have also been used as thresholds, but which we did not attempt to analyze (i.e., at .50 and .60; see Figure 4S).</w:t>
@@ -4315,8 +4329,8 @@
           <w:b/>
         </w:rPr>
       </w:pPr>
-      <w:bookmarkStart w:id="7" w:name="_v354yl64c2v0" w:colFirst="0" w:colLast="0"/>
-      <w:bookmarkEnd w:id="7"/>
+      <w:bookmarkStart w:id="11" w:name="_v354yl64c2v0" w:colFirst="0" w:colLast="0"/>
+      <w:bookmarkEnd w:id="11"/>
       <w:r>
         <w:br w:type="page"/>
       </w:r>
@@ -4399,8 +4413,8 @@
           <w:b/>
         </w:rPr>
       </w:pPr>
-      <w:bookmarkStart w:id="8" w:name="_l6jovl9n2ug0" w:colFirst="0" w:colLast="0"/>
-      <w:bookmarkEnd w:id="8"/>
+      <w:bookmarkStart w:id="12" w:name="_l6jovl9n2ug0" w:colFirst="0" w:colLast="0"/>
+      <w:bookmarkEnd w:id="12"/>
       <w:r>
         <w:br w:type="page"/>
       </w:r>
@@ -4477,8 +4491,8 @@
           <w:b/>
         </w:rPr>
       </w:pPr>
-      <w:bookmarkStart w:id="9" w:name="_c8dlqtyu5dox" w:colFirst="0" w:colLast="0"/>
-      <w:bookmarkEnd w:id="9"/>
+      <w:bookmarkStart w:id="13" w:name="_c8dlqtyu5dox" w:colFirst="0" w:colLast="0"/>
+      <w:bookmarkEnd w:id="13"/>
       <w:r>
         <w:br w:type="page"/>
       </w:r>
@@ -4497,17 +4511,17 @@
       <w:r>
         <w:t>S. Caliper ratios for each bin and the preceding bin in the I/O dataset</w:t>
       </w:r>
-      <w:bookmarkStart w:id="10" w:name="_4kdxp7cth7ts" w:colFirst="0" w:colLast="0"/>
-      <w:bookmarkEnd w:id="10"/>
+      <w:bookmarkStart w:id="14" w:name="_4kdxp7cth7ts" w:colFirst="0" w:colLast="0"/>
+      <w:bookmarkEnd w:id="14"/>
     </w:p>
     <w:p>
       <w:pPr>
         <w:ind w:firstLine="0"/>
       </w:pPr>
-      <w:bookmarkStart w:id="11" w:name="_bvatj2qfqz06" w:colFirst="0" w:colLast="0"/>
-      <w:bookmarkStart w:id="12" w:name="_c9ogt66hmcy7" w:colFirst="0" w:colLast="0"/>
-      <w:bookmarkEnd w:id="11"/>
-      <w:bookmarkEnd w:id="12"/>
+      <w:bookmarkStart w:id="15" w:name="_bvatj2qfqz06" w:colFirst="0" w:colLast="0"/>
+      <w:bookmarkStart w:id="16" w:name="_c9ogt66hmcy7" w:colFirst="0" w:colLast="0"/>
+      <w:bookmarkEnd w:id="15"/>
+      <w:bookmarkEnd w:id="16"/>
       <w:r>
         <w:rPr>
           <w:noProof/>
@@ -4646,13 +4660,7 @@
         <w:t>Table 3S. Standard errors associated with Cronbach’s</w:t>
       </w:r>
       <w:r>
-        <w:t xml:space="preserve"> </w:t>
-      </w:r>
-      <w:r>
-        <w:t>α</w:t>
-      </w:r>
-      <w:r>
-        <w:t xml:space="preserve"> </w:t>
+        <w:t xml:space="preserve"> α </w:t>
       </w:r>
       <w:r>
         <w:t>= .70 for different sample sizes and numbers of items.</w:t>
@@ -6708,8 +6716,8 @@
           <w:b/>
         </w:rPr>
       </w:pPr>
-      <w:bookmarkStart w:id="13" w:name="_qys4i817yeuz" w:colFirst="0" w:colLast="0"/>
-      <w:bookmarkEnd w:id="13"/>
+      <w:bookmarkStart w:id="17" w:name="_qys4i817yeuz" w:colFirst="0" w:colLast="0"/>
+      <w:bookmarkEnd w:id="17"/>
       <w:r>
         <w:br w:type="page"/>
       </w:r>
@@ -6756,13 +6764,7 @@
         <w:rPr>
           <w:lang w:val="en-US"/>
         </w:rPr>
-        <w:t>α</w:t>
-      </w:r>
-      <w:r>
-        <w:rPr>
-          <w:lang w:val="en-US"/>
-        </w:rPr>
-        <w:t xml:space="preserve"> </w:t>
+        <w:t xml:space="preserve">α </w:t>
       </w:r>
       <w:r>
         <w:rPr>
@@ -6828,10 +6830,7 @@
         <w:t>Cronbach’s</w:t>
       </w:r>
       <w:r>
-        <w:t xml:space="preserve"> </w:t>
-      </w:r>
-      <w:r>
-        <w:t>α</w:t>
+        <w:t xml:space="preserve"> α</w:t>
       </w:r>
       <w:r>
         <w:t xml:space="preserve">’s </w:t>
@@ -6840,10 +6839,7 @@
         <w:t>variance is a function of (a) the value of</w:t>
       </w:r>
       <w:r>
-        <w:t xml:space="preserve"> </w:t>
-      </w:r>
-      <w:r>
-        <w:t>α</w:t>
+        <w:t xml:space="preserve"> α</w:t>
       </w:r>
       <w:r>
         <w:t xml:space="preserve">, </w:t>
@@ -6888,37 +6884,19 @@
         <w:t>. In order to assess whether</w:t>
       </w:r>
       <w:r>
-        <w:t xml:space="preserve"> </w:t>
-      </w:r>
-      <w:r>
-        <w:t>α</w:t>
-      </w:r>
-      <w:r>
-        <w:t xml:space="preserve"> </w:t>
+        <w:t xml:space="preserve"> α </w:t>
       </w:r>
       <w:r>
         <w:t>is sufficiently precisely estimated in common study designs that researchers could plausibly discriminate between scales whose population</w:t>
       </w:r>
       <w:r>
-        <w:t xml:space="preserve"> </w:t>
-      </w:r>
-      <w:r>
-        <w:t>α</w:t>
-      </w:r>
-      <w:r>
-        <w:t xml:space="preserve"> </w:t>
+        <w:t xml:space="preserve"> α </w:t>
       </w:r>
       <w:r>
         <w:t>values were .69 versus .70, we calculated the standard error of</w:t>
       </w:r>
       <w:r>
-        <w:t xml:space="preserve"> </w:t>
-      </w:r>
-      <w:r>
-        <w:t>α</w:t>
-      </w:r>
-      <w:r>
-        <w:t xml:space="preserve"> </w:t>
+        <w:t xml:space="preserve"> α </w:t>
       </w:r>
       <w:r>
         <w:t xml:space="preserve">= .70 for a range of sample sizes and numbers of items. As can be seen in the table, standard errors </w:t>
@@ -6953,13 +6931,7 @@
         <w:t xml:space="preserve"> = 100). Differences in population reliabilities of just</w:t>
       </w:r>
       <w:r>
-        <w:t xml:space="preserve"> </w:t>
-      </w:r>
-      <w:r>
-        <w:t>α</w:t>
-      </w:r>
-      <w:r>
-        <w:t xml:space="preserve"> </w:t>
+        <w:t xml:space="preserve"> α </w:t>
       </w:r>
       <w:r>
         <w:t>= .01 would not be detectable in typical study designs, and therefore researchers could not genuinely calibrate their decisions on differences this small.</w:t>

</xml_diff>